<commit_message>
Student 3 Test and report added
</commit_message>
<xml_diff>
--- a/reports/Student #3/D04/05 Requirements - Student #3.docx
+++ b/reports/Student #3/D04/05 Requirements - Student #3.docx
@@ -594,13 +594,7 @@
                   <w:rPr>
                     <w:rFonts w:asciiTheme="majorHAnsi" w:hAnsiTheme="majorHAnsi" w:cstheme="majorHAnsi"/>
                   </w:rPr>
-                  <w:t>0</w:t>
-                </w:r>
-                <w:r>
-                  <w:rPr>
-                    <w:rFonts w:asciiTheme="majorHAnsi" w:hAnsiTheme="majorHAnsi" w:cstheme="majorHAnsi"/>
-                  </w:rPr>
-                  <w:t>7</w:t>
+                  <w:t>18</w:t>
                 </w:r>
                 <w:r>
                   <w:rPr>
@@ -612,7 +606,7 @@
                   <w:rPr>
                     <w:rFonts w:asciiTheme="majorHAnsi" w:hAnsiTheme="majorHAnsi" w:cstheme="majorHAnsi"/>
                   </w:rPr>
-                  <w:t>07</w:t>
+                  <w:t>10</w:t>
                 </w:r>
                 <w:r>
                   <w:rPr>
@@ -3820,7 +3814,19 @@
             <w:rPr>
               <w:rFonts w:asciiTheme="majorHAnsi" w:hAnsiTheme="majorHAnsi" w:cstheme="majorHAnsi"/>
             </w:rPr>
-            <w:t xml:space="preserve">    </w:t>
+            <w:t xml:space="preserve">  </w:t>
+          </w:r>
+          <w:r>
+            <w:rPr>
+              <w:rFonts w:asciiTheme="majorHAnsi" w:hAnsiTheme="majorHAnsi" w:cstheme="majorHAnsi"/>
+            </w:rPr>
+            <w:t>X</w:t>
+          </w:r>
+          <w:r>
+            <w:rPr>
+              <w:rFonts w:asciiTheme="majorHAnsi" w:hAnsiTheme="majorHAnsi" w:cstheme="majorHAnsi"/>
+            </w:rPr>
+            <w:t xml:space="preserve">  </w:t>
           </w:r>
         </w:sdtContent>
       </w:sdt>
@@ -3901,7 +3907,19 @@
             <w:rPr>
               <w:rFonts w:asciiTheme="majorHAnsi" w:hAnsiTheme="majorHAnsi" w:cstheme="majorHAnsi"/>
             </w:rPr>
-            <w:t xml:space="preserve">    </w:t>
+            <w:t xml:space="preserve"> </w:t>
+          </w:r>
+          <w:r>
+            <w:rPr>
+              <w:rFonts w:asciiTheme="majorHAnsi" w:hAnsiTheme="majorHAnsi" w:cstheme="majorHAnsi"/>
+            </w:rPr>
+            <w:t>X</w:t>
+          </w:r>
+          <w:r>
+            <w:rPr>
+              <w:rFonts w:asciiTheme="majorHAnsi" w:hAnsiTheme="majorHAnsi" w:cstheme="majorHAnsi"/>
+            </w:rPr>
+            <w:t xml:space="preserve">  </w:t>
           </w:r>
         </w:sdtContent>
       </w:sdt>
@@ -6529,6 +6547,8 @@
     <w:rsid w:val="00146973"/>
     <w:rsid w:val="00147FB0"/>
     <w:rsid w:val="00281FD8"/>
+    <w:rsid w:val="002B3AD1"/>
+    <w:rsid w:val="00325F32"/>
     <w:rsid w:val="007A56B6"/>
     <w:rsid w:val="008F1343"/>
     <w:rsid w:val="00A33C28"/>

</xml_diff>